<commit_message>
update velvet step by step document
</commit_message>
<xml_diff>
--- a/Velvet Step by Step.docx
+++ b/Velvet Step by Step.docx
@@ -4180,8 +4180,8 @@
         </w:rPr>
         <w:drawing>
           <wp:inline distT="0" distB="0" distL="0" distR="0" wp14:anchorId="6AEF7B5A" wp14:editId="469C71FE">
-            <wp:extent cx="4743450" cy="4603937"/>
-            <wp:effectExtent l="0" t="0" r="0" b="6350"/>
+            <wp:extent cx="4286250" cy="4160184"/>
+            <wp:effectExtent l="0" t="0" r="0" b="0"/>
             <wp:docPr id="1" name="Picture 1"/>
             <wp:cNvGraphicFramePr>
               <a:graphicFrameLocks xmlns:a="http://schemas.openxmlformats.org/drawingml/2006/main" noChangeAspect="1"/>
@@ -4201,7 +4201,7 @@
                   <pic:spPr bwMode="auto">
                     <a:xfrm>
                       <a:off x="0" y="0"/>
-                      <a:ext cx="4748124" cy="4608474"/>
+                      <a:ext cx="4293609" cy="4167327"/>
                     </a:xfrm>
                     <a:prstGeom prst="rect">
                       <a:avLst/>
@@ -4224,12 +4224,26 @@
       <w:bookmarkStart w:id="0" w:name="_GoBack"/>
       <w:bookmarkEnd w:id="0"/>
     </w:p>
+    <w:p>
+      <w:r>
+        <w:t>The red line represents the node (</w:t>
+      </w:r>
+      <w:proofErr w:type="spellStart"/>
+      <w:r>
+        <w:t>contig</w:t>
+      </w:r>
+      <w:proofErr w:type="spellEnd"/>
+      <w:r>
+        <w:t>) which matches the MDN1 gene best.</w:t>
+      </w:r>
+    </w:p>
     <w:p/>
     <w:p>
       <w:r>
         <w:rPr>
           <w:noProof/>
         </w:rPr>
+        <w:lastRenderedPageBreak/>
         <w:drawing>
           <wp:inline distT="0" distB="0" distL="0" distR="0" wp14:anchorId="41F049F4" wp14:editId="6891CFA0">
             <wp:extent cx="5486400" cy="3291840"/>

</xml_diff>